<commit_message>
Added transformation under Hide-transformation in photos/index.ejs
</commit_message>
<xml_diff>
--- a/Cloudinary_photo_album_instruction.docx
+++ b/Cloudinary_photo_album_instruction.docx
@@ -64,39 +64,29 @@
         <w:t>photo_album</w:t>
       </w:r>
       <w:r>
+        <w:t>-master.</w:t>
+      </w:r>
+      <w:r>
+        <w:t>zip</w:t>
+      </w:r>
+      <w:r>
+        <w:t>’</w:t>
+      </w:r>
+      <w:r>
+        <w:t xml:space="preserve"> file and go to photo_album</w:t>
+      </w:r>
+      <w:r>
         <w:t>-master</w:t>
       </w:r>
       <w:r>
-        <w:t>.</w:t>
-      </w:r>
-      <w:r>
-        <w:t>zip</w:t>
-      </w:r>
-      <w:r>
-        <w:t>’</w:t>
-      </w:r>
-      <w:r>
-        <w:t xml:space="preserve"> file and go to </w:t>
-      </w:r>
-      <w:proofErr w:type="spellStart"/>
+        <w:t>-&gt;</w:t>
+      </w:r>
+      <w:r>
+        <w:t xml:space="preserve"> </w:t>
+      </w:r>
       <w:r>
         <w:t>photo_album</w:t>
       </w:r>
-      <w:proofErr w:type="spellEnd"/>
-      <w:r>
-        <w:t>-master</w:t>
-      </w:r>
-      <w:r>
-        <w:t>-&gt;</w:t>
-      </w:r>
-      <w:r>
-        <w:t xml:space="preserve"> </w:t>
-      </w:r>
-      <w:proofErr w:type="spellStart"/>
-      <w:r>
-        <w:t>photo_album</w:t>
-      </w:r>
-      <w:proofErr w:type="spellEnd"/>
       <w:r>
         <w:t>-master</w:t>
       </w:r>
@@ -113,15 +103,7 @@
         </w:numPr>
       </w:pPr>
       <w:r>
-        <w:t xml:space="preserve">Edit </w:t>
-      </w:r>
-      <w:proofErr w:type="gramStart"/>
-      <w:r>
-        <w:t>‘.env</w:t>
-      </w:r>
-      <w:proofErr w:type="gramEnd"/>
-      <w:r>
-        <w:t xml:space="preserve">’ file for </w:t>
+        <w:t xml:space="preserve">Edit ‘.env’ file for </w:t>
       </w:r>
       <w:r>
         <w:t>CLOUDINARY_URL</w:t>
@@ -139,15 +121,7 @@
         <w:t>CLOUDINARY_URL</w:t>
       </w:r>
       <w:r>
-        <w:t xml:space="preserve"> = “</w:t>
-      </w:r>
-      <w:proofErr w:type="spellStart"/>
-      <w:r>
-        <w:t>your_cloudinary_url</w:t>
-      </w:r>
-      <w:proofErr w:type="spellEnd"/>
-      <w:r>
-        <w:t>”</w:t>
+        <w:t xml:space="preserve"> = “your_cloudinary_url”</w:t>
       </w:r>
     </w:p>
     <w:p>
@@ -167,13 +141,8 @@
       <w:r>
         <w:t>‘</w:t>
       </w:r>
-      <w:proofErr w:type="spellStart"/>
-      <w:r>
-        <w:t>npm</w:t>
-      </w:r>
-      <w:proofErr w:type="spellEnd"/>
-      <w:r>
-        <w:t xml:space="preserve"> install</w:t>
+      <w:r>
+        <w:t>npm install</w:t>
       </w:r>
       <w:r>
         <w:t>’.</w:t>
@@ -188,15 +157,7 @@
         </w:numPr>
       </w:pPr>
       <w:r>
-        <w:t>Run the program through command prompt using ‘</w:t>
-      </w:r>
-      <w:proofErr w:type="spellStart"/>
-      <w:r>
-        <w:t>npm</w:t>
-      </w:r>
-      <w:proofErr w:type="spellEnd"/>
-      <w:r>
-        <w:t xml:space="preserve"> start’</w:t>
+        <w:t>Run the program through command prompt using ‘npm start’</w:t>
       </w:r>
     </w:p>
     <w:p>
@@ -250,8 +211,6 @@
           <w:szCs w:val="32"/>
         </w:rPr>
       </w:pPr>
-      <w:bookmarkStart w:id="0" w:name="_GoBack"/>
-      <w:bookmarkEnd w:id="0"/>
     </w:p>
     <w:p>
       <w:pPr>
@@ -301,20 +260,7 @@
         <w:t xml:space="preserve">Change the </w:t>
       </w:r>
       <w:r>
-        <w:t>‘</w:t>
-      </w:r>
-      <w:proofErr w:type="spellStart"/>
-      <w:proofErr w:type="gramStart"/>
-      <w:r>
-        <w:t>cloudinary.uploader</w:t>
-      </w:r>
-      <w:proofErr w:type="gramEnd"/>
-      <w:r>
-        <w:t>.upload</w:t>
-      </w:r>
-      <w:proofErr w:type="spellEnd"/>
-      <w:r>
-        <w:t>’</w:t>
+        <w:t>‘cloudinary.uploader.upload’</w:t>
       </w:r>
       <w:r>
         <w:t xml:space="preserve"> method and add two new parameters ‘height=500’ and ‘width=500’</w:t>
@@ -340,8 +286,6 @@
         </w:rPr>
         <w:t>  </w:t>
       </w:r>
-      <w:proofErr w:type="spellStart"/>
-      <w:proofErr w:type="gramStart"/>
       <w:r>
         <w:rPr>
           <w:rFonts w:ascii="Consolas" w:eastAsia="Times New Roman" w:hAnsi="Consolas" w:cs="Times New Roman"/>
@@ -369,21 +313,18 @@
         </w:rPr>
         <w:t>uploader</w:t>
       </w:r>
-      <w:proofErr w:type="spellEnd"/>
-      <w:proofErr w:type="gramEnd"/>
-    </w:p>
-    <w:p>
-      <w:pPr>
-        <w:shd w:val="clear" w:color="auto" w:fill="212733"/>
-        <w:spacing w:after="0" w:line="285" w:lineRule="atLeast"/>
-        <w:rPr>
-          <w:rFonts w:ascii="Consolas" w:eastAsia="Times New Roman" w:hAnsi="Consolas" w:cs="Times New Roman"/>
-          <w:color w:val="D9D7CE"/>
-          <w:sz w:val="21"/>
-          <w:szCs w:val="21"/>
-        </w:rPr>
-      </w:pPr>
-      <w:proofErr w:type="gramStart"/>
+    </w:p>
+    <w:p>
+      <w:pPr>
+        <w:shd w:val="clear" w:color="auto" w:fill="212733"/>
+        <w:spacing w:after="0" w:line="285" w:lineRule="atLeast"/>
+        <w:rPr>
+          <w:rFonts w:ascii="Consolas" w:eastAsia="Times New Roman" w:hAnsi="Consolas" w:cs="Times New Roman"/>
+          <w:color w:val="D9D7CE"/>
+          <w:sz w:val="21"/>
+          <w:szCs w:val="21"/>
+        </w:rPr>
+      </w:pPr>
       <w:r>
         <w:rPr>
           <w:rFonts w:ascii="Consolas" w:eastAsia="Times New Roman" w:hAnsi="Consolas" w:cs="Times New Roman"/>
@@ -402,7 +343,6 @@
         </w:rPr>
         <w:t>upload</w:t>
       </w:r>
-      <w:proofErr w:type="gramEnd"/>
       <w:r>
         <w:rPr>
           <w:rFonts w:ascii="Consolas" w:eastAsia="Times New Roman" w:hAnsi="Consolas" w:cs="Times New Roman"/>
@@ -412,7 +352,6 @@
         </w:rPr>
         <w:t>(</w:t>
       </w:r>
-      <w:proofErr w:type="spellStart"/>
       <w:r>
         <w:rPr>
           <w:rFonts w:ascii="Consolas" w:eastAsia="Times New Roman" w:hAnsi="Consolas" w:cs="Times New Roman"/>
@@ -422,7 +361,6 @@
         </w:rPr>
         <w:t>imageFile</w:t>
       </w:r>
-      <w:proofErr w:type="spellEnd"/>
       <w:r>
         <w:rPr>
           <w:rFonts w:ascii="Consolas" w:eastAsia="Times New Roman" w:hAnsi="Consolas" w:cs="Times New Roman"/>
@@ -505,9 +443,53 @@
           <w:sz w:val="21"/>
           <w:szCs w:val="21"/>
         </w:rPr>
+        <w:t>""</w:t>
+      </w:r>
+      <w:r>
+        <w:rPr>
+          <w:rFonts w:ascii="Consolas" w:eastAsia="Times New Roman" w:hAnsi="Consolas" w:cs="Times New Roman"/>
+          <w:color w:val="D9D7CE"/>
+          <w:sz w:val="21"/>
+          <w:szCs w:val="21"/>
+        </w:rPr>
+        <w:t> </w:t>
+      </w:r>
+      <w:r>
+        <w:rPr>
+          <w:rFonts w:ascii="Consolas" w:eastAsia="Times New Roman" w:hAnsi="Consolas" w:cs="Times New Roman"/>
+          <w:color w:val="FFAE57"/>
+          <w:sz w:val="21"/>
+          <w:szCs w:val="21"/>
+        </w:rPr>
+        <w:t>?</w:t>
+      </w:r>
+      <w:r>
+        <w:rPr>
+          <w:rFonts w:ascii="Consolas" w:eastAsia="Times New Roman" w:hAnsi="Consolas" w:cs="Times New Roman"/>
+          <w:color w:val="D9D7CE"/>
+          <w:sz w:val="21"/>
+          <w:szCs w:val="21"/>
+        </w:rPr>
+        <w:t> </w:t>
+      </w:r>
+      <w:r>
+        <w:rPr>
+          <w:rFonts w:ascii="Consolas" w:eastAsia="Times New Roman" w:hAnsi="Consolas" w:cs="Times New Roman"/>
+          <w:color w:val="CBE645"/>
+          <w:sz w:val="21"/>
+          <w:szCs w:val="21"/>
+        </w:rPr>
         <w:t>"</w:t>
       </w:r>
-      <w:proofErr w:type="gramStart"/>
+      <w:r>
+        <w:rPr>
+          <w:rFonts w:ascii="Consolas" w:eastAsia="Times New Roman" w:hAnsi="Consolas" w:cs="Times New Roman"/>
+          <w:color w:val="BAE67E"/>
+          <w:sz w:val="21"/>
+          <w:szCs w:val="21"/>
+        </w:rPr>
+        <w:t>Default Tag</w:t>
+      </w:r>
       <w:r>
         <w:rPr>
           <w:rFonts w:ascii="Consolas" w:eastAsia="Times New Roman" w:hAnsi="Consolas" w:cs="Times New Roman"/>
@@ -533,65 +515,8 @@
           <w:sz w:val="21"/>
           <w:szCs w:val="21"/>
         </w:rPr>
-        <w:t>?</w:t>
-      </w:r>
-      <w:proofErr w:type="gramEnd"/>
-      <w:r>
-        <w:rPr>
-          <w:rFonts w:ascii="Consolas" w:eastAsia="Times New Roman" w:hAnsi="Consolas" w:cs="Times New Roman"/>
-          <w:color w:val="D9D7CE"/>
-          <w:sz w:val="21"/>
-          <w:szCs w:val="21"/>
-        </w:rPr>
-        <w:t> </w:t>
-      </w:r>
-      <w:r>
-        <w:rPr>
-          <w:rFonts w:ascii="Consolas" w:eastAsia="Times New Roman" w:hAnsi="Consolas" w:cs="Times New Roman"/>
-          <w:color w:val="CBE645"/>
-          <w:sz w:val="21"/>
-          <w:szCs w:val="21"/>
-        </w:rPr>
-        <w:t>"</w:t>
-      </w:r>
-      <w:r>
-        <w:rPr>
-          <w:rFonts w:ascii="Consolas" w:eastAsia="Times New Roman" w:hAnsi="Consolas" w:cs="Times New Roman"/>
-          <w:color w:val="BAE67E"/>
-          <w:sz w:val="21"/>
-          <w:szCs w:val="21"/>
-        </w:rPr>
-        <w:t>Default Tag</w:t>
-      </w:r>
-      <w:proofErr w:type="gramStart"/>
-      <w:r>
-        <w:rPr>
-          <w:rFonts w:ascii="Consolas" w:eastAsia="Times New Roman" w:hAnsi="Consolas" w:cs="Times New Roman"/>
-          <w:color w:val="CBE645"/>
-          <w:sz w:val="21"/>
-          <w:szCs w:val="21"/>
-        </w:rPr>
-        <w:t>"</w:t>
-      </w:r>
-      <w:r>
-        <w:rPr>
-          <w:rFonts w:ascii="Consolas" w:eastAsia="Times New Roman" w:hAnsi="Consolas" w:cs="Times New Roman"/>
-          <w:color w:val="D9D7CE"/>
-          <w:sz w:val="21"/>
-          <w:szCs w:val="21"/>
-        </w:rPr>
-        <w:t> </w:t>
-      </w:r>
-      <w:r>
-        <w:rPr>
-          <w:rFonts w:ascii="Consolas" w:eastAsia="Times New Roman" w:hAnsi="Consolas" w:cs="Times New Roman"/>
-          <w:color w:val="FFAE57"/>
-          <w:sz w:val="21"/>
-          <w:szCs w:val="21"/>
-        </w:rPr>
         <w:t>:</w:t>
       </w:r>
-      <w:proofErr w:type="gramEnd"/>
       <w:r>
         <w:rPr>
           <w:rFonts w:ascii="Consolas" w:eastAsia="Times New Roman" w:hAnsi="Consolas" w:cs="Times New Roman"/>
@@ -783,13 +708,8 @@
         <w:t>‘</w:t>
       </w:r>
       <w:r>
-        <w:t>views/photos/add/</w:t>
-      </w:r>
-      <w:proofErr w:type="spellStart"/>
-      <w:r>
-        <w:t>ejs</w:t>
-      </w:r>
-      <w:proofErr w:type="spellEnd"/>
+        <w:t>views/photos/add/ejs</w:t>
+      </w:r>
       <w:r>
         <w:t>’</w:t>
       </w:r>
@@ -844,7 +764,6 @@
         </w:rPr>
         <w:t>    </w:t>
       </w:r>
-      <w:proofErr w:type="gramStart"/>
       <w:r>
         <w:rPr>
           <w:rFonts w:ascii="Consolas" w:eastAsia="Times New Roman" w:hAnsi="Consolas" w:cs="Times New Roman"/>
@@ -852,17 +771,7 @@
           <w:sz w:val="21"/>
           <w:szCs w:val="21"/>
         </w:rPr>
-        <w:t>&lt;!--</w:t>
-      </w:r>
-      <w:proofErr w:type="gramEnd"/>
-      <w:r>
-        <w:rPr>
-          <w:rFonts w:ascii="Consolas" w:eastAsia="Times New Roman" w:hAnsi="Consolas" w:cs="Times New Roman"/>
-          <w:color w:val="5C6773"/>
-          <w:sz w:val="21"/>
-          <w:szCs w:val="21"/>
-        </w:rPr>
-        <w:t> Below line of code changed to '2.  Tag uploaded images (doesn’t matter which tag)' --&gt;</w:t>
+        <w:t>&lt;!-- Below line of code changed to '2.  Tag uploaded images (doesn’t matter which tag)' --&gt;</w:t>
       </w:r>
     </w:p>
     <w:p>
@@ -932,7 +841,6 @@
         </w:rPr>
         <w:t>"</w:t>
       </w:r>
-      <w:proofErr w:type="spellStart"/>
       <w:r>
         <w:rPr>
           <w:rFonts w:ascii="Consolas" w:eastAsia="Times New Roman" w:hAnsi="Consolas" w:cs="Times New Roman"/>
@@ -942,7 +850,6 @@
         </w:rPr>
         <w:t>form_line</w:t>
       </w:r>
-      <w:proofErr w:type="spellEnd"/>
       <w:r>
         <w:rPr>
           <w:rFonts w:ascii="Consolas" w:eastAsia="Times New Roman" w:hAnsi="Consolas" w:cs="Times New Roman"/>
@@ -1029,7 +936,6 @@
         </w:rPr>
         <w:t>"</w:t>
       </w:r>
-      <w:proofErr w:type="spellStart"/>
       <w:r>
         <w:rPr>
           <w:rFonts w:ascii="Consolas" w:eastAsia="Times New Roman" w:hAnsi="Consolas" w:cs="Times New Roman"/>
@@ -1039,7 +945,6 @@
         </w:rPr>
         <w:t>photo_title</w:t>
       </w:r>
-      <w:proofErr w:type="spellEnd"/>
       <w:r>
         <w:rPr>
           <w:rFonts w:ascii="Consolas" w:eastAsia="Times New Roman" w:hAnsi="Consolas" w:cs="Times New Roman"/>
@@ -1144,7 +1049,6 @@
         </w:rPr>
         <w:t>"</w:t>
       </w:r>
-      <w:proofErr w:type="spellStart"/>
       <w:r>
         <w:rPr>
           <w:rFonts w:ascii="Consolas" w:eastAsia="Times New Roman" w:hAnsi="Consolas" w:cs="Times New Roman"/>
@@ -1154,7 +1058,6 @@
         </w:rPr>
         <w:t>form_controls</w:t>
       </w:r>
-      <w:proofErr w:type="spellEnd"/>
       <w:r>
         <w:rPr>
           <w:rFonts w:ascii="Consolas" w:eastAsia="Times New Roman" w:hAnsi="Consolas" w:cs="Times New Roman"/>
@@ -1253,7 +1156,6 @@
         </w:rPr>
         <w:t>"</w:t>
       </w:r>
-      <w:proofErr w:type="spellStart"/>
       <w:r>
         <w:rPr>
           <w:rFonts w:ascii="Consolas" w:eastAsia="Times New Roman" w:hAnsi="Consolas" w:cs="Times New Roman"/>
@@ -1263,7 +1165,6 @@
         </w:rPr>
         <w:t>photo_tag</w:t>
       </w:r>
-      <w:proofErr w:type="spellEnd"/>
       <w:r>
         <w:rPr>
           <w:rFonts w:ascii="Consolas" w:eastAsia="Times New Roman" w:hAnsi="Consolas" w:cs="Times New Roman"/>
@@ -1748,10 +1649,20 @@
           <w:sz w:val="21"/>
           <w:szCs w:val="21"/>
         </w:rPr>
-        <w:t>  It fetches the user provided tag from </w:t>
-      </w:r>
-      <w:proofErr w:type="spellStart"/>
-      <w:proofErr w:type="gramStart"/>
+        <w:t>  It fetches the user provided tag from req.body</w:t>
+      </w:r>
+    </w:p>
+    <w:p>
+      <w:pPr>
+        <w:shd w:val="clear" w:color="auto" w:fill="212733"/>
+        <w:spacing w:after="0" w:line="285" w:lineRule="atLeast"/>
+        <w:rPr>
+          <w:rFonts w:ascii="Consolas" w:eastAsia="Times New Roman" w:hAnsi="Consolas" w:cs="Times New Roman"/>
+          <w:color w:val="D9D7CE"/>
+          <w:sz w:val="21"/>
+          <w:szCs w:val="21"/>
+        </w:rPr>
+      </w:pPr>
       <w:r>
         <w:rPr>
           <w:rFonts w:ascii="Consolas" w:eastAsia="Times New Roman" w:hAnsi="Consolas" w:cs="Times New Roman"/>
@@ -1759,22 +1670,29 @@
           <w:sz w:val="21"/>
           <w:szCs w:val="21"/>
         </w:rPr>
-        <w:t>req.body</w:t>
-      </w:r>
-      <w:proofErr w:type="spellEnd"/>
-      <w:proofErr w:type="gramEnd"/>
-    </w:p>
-    <w:p>
-      <w:pPr>
-        <w:shd w:val="clear" w:color="auto" w:fill="212733"/>
-        <w:spacing w:after="0" w:line="285" w:lineRule="atLeast"/>
-        <w:rPr>
-          <w:rFonts w:ascii="Consolas" w:eastAsia="Times New Roman" w:hAnsi="Consolas" w:cs="Times New Roman"/>
-          <w:color w:val="D9D7CE"/>
-          <w:sz w:val="21"/>
-          <w:szCs w:val="21"/>
-        </w:rPr>
-      </w:pPr>
+        <w:t>  */</w:t>
+      </w:r>
+    </w:p>
+    <w:p>
+      <w:pPr>
+        <w:shd w:val="clear" w:color="auto" w:fill="212733"/>
+        <w:spacing w:after="0" w:line="285" w:lineRule="atLeast"/>
+        <w:rPr>
+          <w:rFonts w:ascii="Consolas" w:eastAsia="Times New Roman" w:hAnsi="Consolas" w:cs="Times New Roman"/>
+          <w:color w:val="D9D7CE"/>
+          <w:sz w:val="21"/>
+          <w:szCs w:val="21"/>
+        </w:rPr>
+      </w:pPr>
+      <w:r>
+        <w:rPr>
+          <w:rFonts w:ascii="Consolas" w:eastAsia="Times New Roman" w:hAnsi="Consolas" w:cs="Times New Roman"/>
+          <w:color w:val="D9D7CE"/>
+          <w:sz w:val="21"/>
+          <w:szCs w:val="21"/>
+        </w:rPr>
+        <w:t>  </w:t>
+      </w:r>
       <w:r>
         <w:rPr>
           <w:rFonts w:ascii="Consolas" w:eastAsia="Times New Roman" w:hAnsi="Consolas" w:cs="Times New Roman"/>
@@ -1782,7 +1700,7 @@
           <w:sz w:val="21"/>
           <w:szCs w:val="21"/>
         </w:rPr>
-        <w:t>  */</w:t>
+        <w:t>// Get image tag</w:t>
       </w:r>
     </w:p>
     <w:p>
@@ -1808,36 +1726,6 @@
       <w:r>
         <w:rPr>
           <w:rFonts w:ascii="Consolas" w:eastAsia="Times New Roman" w:hAnsi="Consolas" w:cs="Times New Roman"/>
-          <w:color w:val="5C6773"/>
-          <w:sz w:val="21"/>
-          <w:szCs w:val="21"/>
-        </w:rPr>
-        <w:t>// Get image tag</w:t>
-      </w:r>
-    </w:p>
-    <w:p>
-      <w:pPr>
-        <w:shd w:val="clear" w:color="auto" w:fill="212733"/>
-        <w:spacing w:after="0" w:line="285" w:lineRule="atLeast"/>
-        <w:rPr>
-          <w:rFonts w:ascii="Consolas" w:eastAsia="Times New Roman" w:hAnsi="Consolas" w:cs="Times New Roman"/>
-          <w:color w:val="D9D7CE"/>
-          <w:sz w:val="21"/>
-          <w:szCs w:val="21"/>
-        </w:rPr>
-      </w:pPr>
-      <w:r>
-        <w:rPr>
-          <w:rFonts w:ascii="Consolas" w:eastAsia="Times New Roman" w:hAnsi="Consolas" w:cs="Times New Roman"/>
-          <w:color w:val="D9D7CE"/>
-          <w:sz w:val="21"/>
-          <w:szCs w:val="21"/>
-        </w:rPr>
-        <w:t>  </w:t>
-      </w:r>
-      <w:r>
-        <w:rPr>
-          <w:rFonts w:ascii="Consolas" w:eastAsia="Times New Roman" w:hAnsi="Consolas" w:cs="Times New Roman"/>
           <w:color w:val="FFAE57"/>
           <w:sz w:val="21"/>
           <w:szCs w:val="21"/>
@@ -1889,7 +1777,6 @@
         </w:rPr>
         <w:t> </w:t>
       </w:r>
-      <w:proofErr w:type="spellStart"/>
       <w:r>
         <w:rPr>
           <w:rFonts w:ascii="Consolas" w:eastAsia="Times New Roman" w:hAnsi="Consolas" w:cs="Times New Roman"/>
@@ -1935,7 +1822,6 @@
         </w:rPr>
         <w:t>tag</w:t>
       </w:r>
-      <w:proofErr w:type="spellEnd"/>
       <w:r>
         <w:rPr>
           <w:rFonts w:ascii="Consolas" w:eastAsia="Times New Roman" w:hAnsi="Consolas" w:cs="Times New Roman"/>
@@ -1965,23 +1851,7 @@
           <w:b/>
           <w:bCs/>
         </w:rPr>
-        <w:t xml:space="preserve">One with the </w:t>
-      </w:r>
-      <w:proofErr w:type="spellStart"/>
-      <w:r>
-        <w:rPr>
-          <w:b/>
-          <w:bCs/>
-        </w:rPr>
-        <w:t>Cloudinary</w:t>
-      </w:r>
-      <w:proofErr w:type="spellEnd"/>
-      <w:r>
-        <w:rPr>
-          <w:b/>
-          <w:bCs/>
-        </w:rPr>
-        <w:t xml:space="preserve"> logo as an overlay (watermark).</w:t>
+        <w:t>One with the Cloudinary logo as an overlay (watermark).</w:t>
       </w:r>
     </w:p>
     <w:p>
@@ -2000,13 +1870,8 @@
         <w:t>‘</w:t>
       </w:r>
       <w:r>
-        <w:t>views/photos/</w:t>
-      </w:r>
-      <w:proofErr w:type="spellStart"/>
-      <w:r>
-        <w:t>index.ejs</w:t>
-      </w:r>
-      <w:proofErr w:type="spellEnd"/>
+        <w:t>views/photos/index.ejs</w:t>
+      </w:r>
       <w:r>
         <w:t>’</w:t>
       </w:r>
@@ -2017,26 +1882,13 @@
         <w:t>‘</w:t>
       </w:r>
       <w:r>
-        <w:t>views/photos/</w:t>
-      </w:r>
-      <w:proofErr w:type="spellStart"/>
-      <w:r>
-        <w:t>create_through_server.ejs</w:t>
-      </w:r>
-      <w:proofErr w:type="spellEnd"/>
+        <w:t>views/photos/create_through_server.ejs</w:t>
+      </w:r>
       <w:r>
         <w:t>’</w:t>
       </w:r>
       <w:r>
-        <w:t xml:space="preserve"> pages to show </w:t>
-      </w:r>
-      <w:proofErr w:type="spellStart"/>
-      <w:r>
-        <w:t>cloudinary</w:t>
-      </w:r>
-      <w:proofErr w:type="spellEnd"/>
-      <w:r>
-        <w:t xml:space="preserve"> icon watermark.</w:t>
+        <w:t xml:space="preserve"> pages to show cloudinary icon watermark.</w:t>
       </w:r>
     </w:p>
     <w:p>
@@ -2052,7 +1904,6 @@
           <w:bCs/>
         </w:rPr>
       </w:pPr>
-      <w:proofErr w:type="spellStart"/>
       <w:r>
         <w:rPr>
           <w:b/>
@@ -2060,7 +1911,6 @@
         </w:rPr>
         <w:t>create_through_server.ejs</w:t>
       </w:r>
-      <w:proofErr w:type="spellEnd"/>
     </w:p>
     <w:p>
       <w:pPr>
@@ -2193,29 +2043,7 @@
           <w:sz w:val="21"/>
           <w:szCs w:val="21"/>
         </w:rPr>
-        <w:t>%= </w:t>
-      </w:r>
-      <w:proofErr w:type="spellStart"/>
-      <w:proofErr w:type="gramStart"/>
-      <w:r>
-        <w:rPr>
-          <w:rFonts w:ascii="Consolas" w:eastAsia="Times New Roman" w:hAnsi="Consolas" w:cs="Times New Roman"/>
-          <w:color w:val="D9D7CE"/>
-          <w:sz w:val="21"/>
-          <w:szCs w:val="21"/>
-        </w:rPr>
-        <w:t>photo.title</w:t>
-      </w:r>
-      <w:proofErr w:type="spellEnd"/>
-      <w:proofErr w:type="gramEnd"/>
-      <w:r>
-        <w:rPr>
-          <w:rFonts w:ascii="Consolas" w:eastAsia="Times New Roman" w:hAnsi="Consolas" w:cs="Times New Roman"/>
-          <w:color w:val="D9D7CE"/>
-          <w:sz w:val="21"/>
-          <w:szCs w:val="21"/>
-        </w:rPr>
-        <w:t> %&gt;</w:t>
+        <w:t>%= photo.title %&gt;</w:t>
       </w:r>
       <w:r>
         <w:rPr>
@@ -2265,7 +2093,6 @@
         </w:rPr>
         <w:t> </w:t>
       </w:r>
-      <w:proofErr w:type="spellStart"/>
       <w:r>
         <w:rPr>
           <w:rFonts w:ascii="Consolas" w:eastAsia="Times New Roman" w:hAnsi="Consolas" w:cs="Times New Roman"/>
@@ -2277,7 +2104,6 @@
         </w:rPr>
         <w:t>href</w:t>
       </w:r>
-      <w:proofErr w:type="spellEnd"/>
       <w:r>
         <w:rPr>
           <w:rFonts w:ascii="Consolas" w:eastAsia="Times New Roman" w:hAnsi="Consolas" w:cs="Times New Roman"/>
@@ -2425,68 +2251,28 @@
           <w:sz w:val="21"/>
           <w:szCs w:val="21"/>
         </w:rPr>
-        <w:t>%-</w:t>
-      </w:r>
-      <w:proofErr w:type="gramStart"/>
-      <w:r>
-        <w:rPr>
-          <w:rFonts w:ascii="Consolas" w:eastAsia="Times New Roman" w:hAnsi="Consolas" w:cs="Times New Roman"/>
-          <w:color w:val="D9D7CE"/>
-          <w:sz w:val="21"/>
-          <w:szCs w:val="21"/>
-        </w:rPr>
-        <w:t>cloudinary.image</w:t>
-      </w:r>
-      <w:proofErr w:type="gramEnd"/>
-      <w:r>
-        <w:rPr>
-          <w:rFonts w:ascii="Consolas" w:eastAsia="Times New Roman" w:hAnsi="Consolas" w:cs="Times New Roman"/>
-          <w:color w:val="D9D7CE"/>
-          <w:sz w:val="21"/>
-          <w:szCs w:val="21"/>
-        </w:rPr>
-        <w:t>(photo.image.public_id, {transformation: [ {width: 150,</w:t>
-      </w:r>
-    </w:p>
-    <w:p>
-      <w:pPr>
-        <w:shd w:val="clear" w:color="auto" w:fill="212733"/>
-        <w:spacing w:after="0" w:line="285" w:lineRule="atLeast"/>
-        <w:rPr>
-          <w:rFonts w:ascii="Consolas" w:eastAsia="Times New Roman" w:hAnsi="Consolas" w:cs="Times New Roman"/>
-          <w:color w:val="D9D7CE"/>
-          <w:sz w:val="21"/>
-          <w:szCs w:val="21"/>
-        </w:rPr>
-      </w:pPr>
-      <w:r>
-        <w:rPr>
-          <w:rFonts w:ascii="Consolas" w:eastAsia="Times New Roman" w:hAnsi="Consolas" w:cs="Times New Roman"/>
-          <w:color w:val="D9D7CE"/>
-          <w:sz w:val="21"/>
-          <w:szCs w:val="21"/>
-        </w:rPr>
-        <w:t>    height: 150, quality: </w:t>
-      </w:r>
-      <w:proofErr w:type="gramStart"/>
-      <w:r>
-        <w:rPr>
-          <w:rFonts w:ascii="Consolas" w:eastAsia="Times New Roman" w:hAnsi="Consolas" w:cs="Times New Roman"/>
-          <w:color w:val="D9D7CE"/>
-          <w:sz w:val="21"/>
-          <w:szCs w:val="21"/>
-        </w:rPr>
-        <w:t>80,crop</w:t>
-      </w:r>
-      <w:proofErr w:type="gramEnd"/>
-      <w:r>
-        <w:rPr>
-          <w:rFonts w:ascii="Consolas" w:eastAsia="Times New Roman" w:hAnsi="Consolas" w:cs="Times New Roman"/>
-          <w:color w:val="D9D7CE"/>
-          <w:sz w:val="21"/>
-          <w:szCs w:val="21"/>
-        </w:rPr>
-        <w:t>:'fill',format:'jpg',class:'thumbnail inline'},</w:t>
+        <w:t>%-cloudinary.image(photo.image.public_id, {transformation: [ {width: 150,</w:t>
+      </w:r>
+    </w:p>
+    <w:p>
+      <w:pPr>
+        <w:shd w:val="clear" w:color="auto" w:fill="212733"/>
+        <w:spacing w:after="0" w:line="285" w:lineRule="atLeast"/>
+        <w:rPr>
+          <w:rFonts w:ascii="Consolas" w:eastAsia="Times New Roman" w:hAnsi="Consolas" w:cs="Times New Roman"/>
+          <w:color w:val="D9D7CE"/>
+          <w:sz w:val="21"/>
+          <w:szCs w:val="21"/>
+        </w:rPr>
+      </w:pPr>
+      <w:r>
+        <w:rPr>
+          <w:rFonts w:ascii="Consolas" w:eastAsia="Times New Roman" w:hAnsi="Consolas" w:cs="Times New Roman"/>
+          <w:color w:val="D9D7CE"/>
+          <w:sz w:val="21"/>
+          <w:szCs w:val="21"/>
+        </w:rPr>
+        <w:t>    height: 150, quality: 80,crop:'fill',format:'jpg',class:'thumbnail inline'},</w:t>
       </w:r>
     </w:p>
     <w:p>
@@ -2549,27 +2335,7 @@
           <w:sz w:val="21"/>
           <w:szCs w:val="21"/>
         </w:rPr>
-        <w:t>    width: "0.25", flags: "relative", gravity: "north_east", y: 10, x: 10}]</w:t>
-      </w:r>
-      <w:proofErr w:type="gramStart"/>
-      <w:r>
-        <w:rPr>
-          <w:rFonts w:ascii="Consolas" w:eastAsia="Times New Roman" w:hAnsi="Consolas" w:cs="Times New Roman"/>
-          <w:color w:val="D9D7CE"/>
-          <w:sz w:val="21"/>
-          <w:szCs w:val="21"/>
-        </w:rPr>
-        <w:t>})%</w:t>
-      </w:r>
-      <w:proofErr w:type="gramEnd"/>
-      <w:r>
-        <w:rPr>
-          <w:rFonts w:ascii="Consolas" w:eastAsia="Times New Roman" w:hAnsi="Consolas" w:cs="Times New Roman"/>
-          <w:color w:val="D9D7CE"/>
-          <w:sz w:val="21"/>
-          <w:szCs w:val="21"/>
-        </w:rPr>
-        <w:t>&gt;</w:t>
+        <w:t>    width: "0.25", flags: "relative", gravity: "north_east", y: 10, x: 10}]})%&gt;</w:t>
       </w:r>
     </w:p>
     <w:p>
@@ -2625,11 +2391,9 @@
     </w:p>
     <w:p/>
     <w:p>
-      <w:proofErr w:type="spellStart"/>
       <w:r>
         <w:t>index.ejs</w:t>
       </w:r>
-      <w:proofErr w:type="spellEnd"/>
     </w:p>
     <w:p>
       <w:pPr>
@@ -2714,27 +2478,7 @@
           <w:sz w:val="21"/>
           <w:szCs w:val="21"/>
         </w:rPr>
-        <w:t>%= cloudinary.url(</w:t>
-      </w:r>
-      <w:proofErr w:type="gramStart"/>
-      <w:r>
-        <w:rPr>
-          <w:rFonts w:ascii="Consolas" w:eastAsia="Times New Roman" w:hAnsi="Consolas" w:cs="Times New Roman"/>
-          <w:color w:val="BAE67E"/>
-          <w:sz w:val="21"/>
-          <w:szCs w:val="21"/>
-        </w:rPr>
-        <w:t>photo.image</w:t>
-      </w:r>
-      <w:proofErr w:type="gramEnd"/>
-      <w:r>
-        <w:rPr>
-          <w:rFonts w:ascii="Consolas" w:eastAsia="Times New Roman" w:hAnsi="Consolas" w:cs="Times New Roman"/>
-          <w:color w:val="BAE67E"/>
-          <w:sz w:val="21"/>
-          <w:szCs w:val="21"/>
-        </w:rPr>
-        <w:t>.public_id)%&gt;</w:t>
+        <w:t>%= cloudinary.url(photo.image.public_id)%&gt;</w:t>
       </w:r>
       <w:r>
         <w:rPr>
@@ -2847,68 +2591,28 @@
           <w:sz w:val="21"/>
           <w:szCs w:val="21"/>
         </w:rPr>
-        <w:t>%-</w:t>
-      </w:r>
-      <w:proofErr w:type="gramStart"/>
-      <w:r>
-        <w:rPr>
-          <w:rFonts w:ascii="Consolas" w:eastAsia="Times New Roman" w:hAnsi="Consolas" w:cs="Times New Roman"/>
-          <w:color w:val="D9D7CE"/>
-          <w:sz w:val="21"/>
-          <w:szCs w:val="21"/>
-        </w:rPr>
-        <w:t>cloudinary.image</w:t>
-      </w:r>
-      <w:proofErr w:type="gramEnd"/>
-      <w:r>
-        <w:rPr>
-          <w:rFonts w:ascii="Consolas" w:eastAsia="Times New Roman" w:hAnsi="Consolas" w:cs="Times New Roman"/>
-          <w:color w:val="D9D7CE"/>
-          <w:sz w:val="21"/>
-          <w:szCs w:val="21"/>
-        </w:rPr>
-        <w:t>(photo.image.public_id, {transformation: [ </w:t>
-      </w:r>
-    </w:p>
-    <w:p>
-      <w:pPr>
-        <w:shd w:val="clear" w:color="auto" w:fill="212733"/>
-        <w:spacing w:after="0" w:line="285" w:lineRule="atLeast"/>
-        <w:rPr>
-          <w:rFonts w:ascii="Consolas" w:eastAsia="Times New Roman" w:hAnsi="Consolas" w:cs="Times New Roman"/>
-          <w:color w:val="D9D7CE"/>
-          <w:sz w:val="21"/>
-          <w:szCs w:val="21"/>
-        </w:rPr>
-      </w:pPr>
-      <w:r>
-        <w:rPr>
-          <w:rFonts w:ascii="Consolas" w:eastAsia="Times New Roman" w:hAnsi="Consolas" w:cs="Times New Roman"/>
-          <w:color w:val="D9D7CE"/>
-          <w:sz w:val="21"/>
-          <w:szCs w:val="21"/>
-        </w:rPr>
-        <w:t>              {width: 150, height: 150, quality: </w:t>
-      </w:r>
-      <w:proofErr w:type="gramStart"/>
-      <w:r>
-        <w:rPr>
-          <w:rFonts w:ascii="Consolas" w:eastAsia="Times New Roman" w:hAnsi="Consolas" w:cs="Times New Roman"/>
-          <w:color w:val="D9D7CE"/>
-          <w:sz w:val="21"/>
-          <w:szCs w:val="21"/>
-        </w:rPr>
-        <w:t>80,crop</w:t>
-      </w:r>
-      <w:proofErr w:type="gramEnd"/>
-      <w:r>
-        <w:rPr>
-          <w:rFonts w:ascii="Consolas" w:eastAsia="Times New Roman" w:hAnsi="Consolas" w:cs="Times New Roman"/>
-          <w:color w:val="D9D7CE"/>
-          <w:sz w:val="21"/>
-          <w:szCs w:val="21"/>
-        </w:rPr>
-        <w:t>:'fill',format:'jpg',class:'thumbnail inline'},</w:t>
+        <w:t>%-cloudinary.image(photo.image.public_id, {transformation: [ </w:t>
+      </w:r>
+    </w:p>
+    <w:p>
+      <w:pPr>
+        <w:shd w:val="clear" w:color="auto" w:fill="212733"/>
+        <w:spacing w:after="0" w:line="285" w:lineRule="atLeast"/>
+        <w:rPr>
+          <w:rFonts w:ascii="Consolas" w:eastAsia="Times New Roman" w:hAnsi="Consolas" w:cs="Times New Roman"/>
+          <w:color w:val="D9D7CE"/>
+          <w:sz w:val="21"/>
+          <w:szCs w:val="21"/>
+        </w:rPr>
+      </w:pPr>
+      <w:r>
+        <w:rPr>
+          <w:rFonts w:ascii="Consolas" w:eastAsia="Times New Roman" w:hAnsi="Consolas" w:cs="Times New Roman"/>
+          <w:color w:val="D9D7CE"/>
+          <w:sz w:val="21"/>
+          <w:szCs w:val="21"/>
+        </w:rPr>
+        <w:t>              {width: 150, height: 150, quality: 80,crop:'fill',format:'jpg',class:'thumbnail inline'},</w:t>
       </w:r>
     </w:p>
     <w:p>
@@ -2993,27 +2697,7 @@
           <w:szCs w:val="21"/>
         </w:rPr>
         <w:lastRenderedPageBreak/>
-        <w:t>              width: "0.25", flags: "relative", gravity: "north_east", y: 10, x: 10}]</w:t>
-      </w:r>
-      <w:proofErr w:type="gramStart"/>
-      <w:r>
-        <w:rPr>
-          <w:rFonts w:ascii="Consolas" w:eastAsia="Times New Roman" w:hAnsi="Consolas" w:cs="Times New Roman"/>
-          <w:color w:val="D9D7CE"/>
-          <w:sz w:val="21"/>
-          <w:szCs w:val="21"/>
-        </w:rPr>
-        <w:t>} )</w:t>
-      </w:r>
-      <w:proofErr w:type="gramEnd"/>
-      <w:r>
-        <w:rPr>
-          <w:rFonts w:ascii="Consolas" w:eastAsia="Times New Roman" w:hAnsi="Consolas" w:cs="Times New Roman"/>
-          <w:color w:val="D9D7CE"/>
-          <w:sz w:val="21"/>
-          <w:szCs w:val="21"/>
-        </w:rPr>
-        <w:t>%&gt;</w:t>
+        <w:t>              width: "0.25", flags: "relative", gravity: "north_east", y: 10, x: 10}]} )%&gt;</w:t>
       </w:r>
     </w:p>
     <w:p>
@@ -3047,6 +2731,287 @@
       </w:r>
     </w:p>
     <w:p/>
+    <w:p>
+      <w:pPr>
+        <w:pStyle w:val="ListParagraph"/>
+        <w:numPr>
+          <w:ilvl w:val="0"/>
+          <w:numId w:val="2"/>
+        </w:numPr>
+        <w:ind w:left="360"/>
+      </w:pPr>
+      <w:r>
+        <w:t>In addition to above changes, under Hide transformations tab, three new transformation properties were added to add overlay image to uploaded image.</w:t>
+      </w:r>
+    </w:p>
+    <w:p>
+      <w:r>
+        <w:rPr>
+          <w:noProof/>
+        </w:rPr>
+        <w:drawing>
+          <wp:inline distT="0" distB="0" distL="0" distR="0" wp14:anchorId="76CEDE9B" wp14:editId="74E3263B">
+            <wp:extent cx="5943600" cy="3387725"/>
+            <wp:effectExtent l="0" t="0" r="0" b="3175"/>
+            <wp:docPr id="1" name="Picture 1"/>
+            <wp:cNvGraphicFramePr>
+              <a:graphicFrameLocks xmlns:a="http://schemas.openxmlformats.org/drawingml/2006/main" noChangeAspect="1"/>
+            </wp:cNvGraphicFramePr>
+            <a:graphic xmlns:a="http://schemas.openxmlformats.org/drawingml/2006/main">
+              <a:graphicData uri="http://schemas.openxmlformats.org/drawingml/2006/picture">
+                <pic:pic xmlns:pic="http://schemas.openxmlformats.org/drawingml/2006/picture">
+                  <pic:nvPicPr>
+                    <pic:cNvPr id="1" name=""/>
+                    <pic:cNvPicPr/>
+                  </pic:nvPicPr>
+                  <pic:blipFill>
+                    <a:blip r:embed="rId7"/>
+                    <a:stretch>
+                      <a:fillRect/>
+                    </a:stretch>
+                  </pic:blipFill>
+                  <pic:spPr>
+                    <a:xfrm>
+                      <a:off x="0" y="0"/>
+                      <a:ext cx="5943600" cy="3387725"/>
+                    </a:xfrm>
+                    <a:prstGeom prst="rect">
+                      <a:avLst/>
+                    </a:prstGeom>
+                  </pic:spPr>
+                </pic:pic>
+              </a:graphicData>
+            </a:graphic>
+          </wp:inline>
+        </w:drawing>
+      </w:r>
+    </w:p>
+    <w:p/>
+    <w:p>
+      <w:pPr>
+        <w:pStyle w:val="ListParagraph"/>
+        <w:numPr>
+          <w:ilvl w:val="0"/>
+          <w:numId w:val="2"/>
+        </w:numPr>
+        <w:ind w:left="360"/>
+      </w:pPr>
+      <w:r>
+        <w:t>The first overlay transformation uses the ‘cloudinary_icon’ image present in root folder of media library. User can change the name of the images and use any image present in root library.</w:t>
+      </w:r>
+    </w:p>
+    <w:p>
+      <w:r>
+        <w:rPr>
+          <w:noProof/>
+        </w:rPr>
+        <w:drawing>
+          <wp:inline distT="0" distB="0" distL="0" distR="0" wp14:anchorId="14D9BD8C" wp14:editId="08737BB4">
+            <wp:extent cx="5943600" cy="529590"/>
+            <wp:effectExtent l="0" t="0" r="0" b="3810"/>
+            <wp:docPr id="2" name="Picture 2"/>
+            <wp:cNvGraphicFramePr>
+              <a:graphicFrameLocks xmlns:a="http://schemas.openxmlformats.org/drawingml/2006/main" noChangeAspect="1"/>
+            </wp:cNvGraphicFramePr>
+            <a:graphic xmlns:a="http://schemas.openxmlformats.org/drawingml/2006/main">
+              <a:graphicData uri="http://schemas.openxmlformats.org/drawingml/2006/picture">
+                <pic:pic xmlns:pic="http://schemas.openxmlformats.org/drawingml/2006/picture">
+                  <pic:nvPicPr>
+                    <pic:cNvPr id="1" name=""/>
+                    <pic:cNvPicPr/>
+                  </pic:nvPicPr>
+                  <pic:blipFill>
+                    <a:blip r:embed="rId8"/>
+                    <a:stretch>
+                      <a:fillRect/>
+                    </a:stretch>
+                  </pic:blipFill>
+                  <pic:spPr>
+                    <a:xfrm>
+                      <a:off x="0" y="0"/>
+                      <a:ext cx="5943600" cy="529590"/>
+                    </a:xfrm>
+                    <a:prstGeom prst="rect">
+                      <a:avLst/>
+                    </a:prstGeom>
+                  </pic:spPr>
+                </pic:pic>
+              </a:graphicData>
+            </a:graphic>
+          </wp:inline>
+        </w:drawing>
+      </w:r>
+    </w:p>
+    <w:p/>
+    <w:p>
+      <w:pPr>
+        <w:pStyle w:val="ListParagraph"/>
+        <w:numPr>
+          <w:ilvl w:val="0"/>
+          <w:numId w:val="2"/>
+        </w:numPr>
+        <w:ind w:left="360"/>
+      </w:pPr>
+      <w:r>
+        <w:t xml:space="preserve">The </w:t>
+      </w:r>
+      <w:r>
+        <w:t xml:space="preserve">second </w:t>
+      </w:r>
+      <w:r>
+        <w:t>overlay transformation uses the ‘cloudinary</w:t>
+      </w:r>
+      <w:r>
+        <w:t>-</w:t>
+      </w:r>
+      <w:r>
+        <w:t xml:space="preserve">icon’ image present in </w:t>
+      </w:r>
+      <w:r>
+        <w:t>‘sample’ sub-</w:t>
+      </w:r>
+      <w:r>
+        <w:t xml:space="preserve">folder of </w:t>
+      </w:r>
+      <w:r>
+        <w:t xml:space="preserve">root </w:t>
+      </w:r>
+      <w:r>
+        <w:t xml:space="preserve">media library. User can change the name of the images and use any image present in </w:t>
+      </w:r>
+      <w:r>
+        <w:t>‘sample’ folder</w:t>
+      </w:r>
+      <w:r>
+        <w:t>.</w:t>
+      </w:r>
+      <w:r>
+        <w:t xml:space="preserve"> The overlay url uses ‘:’ to specify the folder hierarchy while loading image.</w:t>
+      </w:r>
+    </w:p>
+    <w:p>
+      <w:r>
+        <w:rPr>
+          <w:noProof/>
+        </w:rPr>
+        <w:drawing>
+          <wp:inline distT="0" distB="0" distL="0" distR="0" wp14:anchorId="217DA295" wp14:editId="72358C1B">
+            <wp:extent cx="5943600" cy="589915"/>
+            <wp:effectExtent l="0" t="0" r="0" b="635"/>
+            <wp:docPr id="3" name="Picture 3"/>
+            <wp:cNvGraphicFramePr>
+              <a:graphicFrameLocks xmlns:a="http://schemas.openxmlformats.org/drawingml/2006/main" noChangeAspect="1"/>
+            </wp:cNvGraphicFramePr>
+            <a:graphic xmlns:a="http://schemas.openxmlformats.org/drawingml/2006/main">
+              <a:graphicData uri="http://schemas.openxmlformats.org/drawingml/2006/picture">
+                <pic:pic xmlns:pic="http://schemas.openxmlformats.org/drawingml/2006/picture">
+                  <pic:nvPicPr>
+                    <pic:cNvPr id="1" name=""/>
+                    <pic:cNvPicPr/>
+                  </pic:nvPicPr>
+                  <pic:blipFill>
+                    <a:blip r:embed="rId9"/>
+                    <a:stretch>
+                      <a:fillRect/>
+                    </a:stretch>
+                  </pic:blipFill>
+                  <pic:spPr>
+                    <a:xfrm>
+                      <a:off x="0" y="0"/>
+                      <a:ext cx="5943600" cy="589915"/>
+                    </a:xfrm>
+                    <a:prstGeom prst="rect">
+                      <a:avLst/>
+                    </a:prstGeom>
+                  </pic:spPr>
+                </pic:pic>
+              </a:graphicData>
+            </a:graphic>
+          </wp:inline>
+        </w:drawing>
+      </w:r>
+    </w:p>
+    <w:p/>
+    <w:p>
+      <w:pPr>
+        <w:pStyle w:val="ListParagraph"/>
+        <w:numPr>
+          <w:ilvl w:val="0"/>
+          <w:numId w:val="2"/>
+        </w:numPr>
+        <w:ind w:left="360"/>
+      </w:pPr>
+      <w:r>
+        <w:lastRenderedPageBreak/>
+        <w:t xml:space="preserve">The </w:t>
+      </w:r>
+      <w:r>
+        <w:t>third</w:t>
+      </w:r>
+      <w:r>
+        <w:t xml:space="preserve"> overlay transformation uses the ‘cloudinary-icon’ image present </w:t>
+      </w:r>
+      <w:r>
+        <w:t>o</w:t>
+      </w:r>
+      <w:r>
+        <w:t xml:space="preserve">n </w:t>
+      </w:r>
+      <w:r>
+        <w:t>internet.</w:t>
+      </w:r>
+      <w:r>
+        <w:t xml:space="preserve"> User can </w:t>
+      </w:r>
+      <w:r>
+        <w:t>use any image present out there (internet) by using the address/url of that image.</w:t>
+      </w:r>
+      <w:r>
+        <w:t xml:space="preserve"> </w:t>
+      </w:r>
+    </w:p>
+    <w:p>
+      <w:r>
+        <w:rPr>
+          <w:noProof/>
+        </w:rPr>
+        <w:drawing>
+          <wp:inline distT="0" distB="0" distL="0" distR="0" wp14:anchorId="2831B902" wp14:editId="4AD4FFA5">
+            <wp:extent cx="5943600" cy="978535"/>
+            <wp:effectExtent l="0" t="0" r="0" b="0"/>
+            <wp:docPr id="4" name="Picture 4"/>
+            <wp:cNvGraphicFramePr>
+              <a:graphicFrameLocks xmlns:a="http://schemas.openxmlformats.org/drawingml/2006/main" noChangeAspect="1"/>
+            </wp:cNvGraphicFramePr>
+            <a:graphic xmlns:a="http://schemas.openxmlformats.org/drawingml/2006/main">
+              <a:graphicData uri="http://schemas.openxmlformats.org/drawingml/2006/picture">
+                <pic:pic xmlns:pic="http://schemas.openxmlformats.org/drawingml/2006/picture">
+                  <pic:nvPicPr>
+                    <pic:cNvPr id="1" name=""/>
+                    <pic:cNvPicPr/>
+                  </pic:nvPicPr>
+                  <pic:blipFill>
+                    <a:blip r:embed="rId10"/>
+                    <a:stretch>
+                      <a:fillRect/>
+                    </a:stretch>
+                  </pic:blipFill>
+                  <pic:spPr>
+                    <a:xfrm>
+                      <a:off x="0" y="0"/>
+                      <a:ext cx="5943600" cy="978535"/>
+                    </a:xfrm>
+                    <a:prstGeom prst="rect">
+                      <a:avLst/>
+                    </a:prstGeom>
+                  </pic:spPr>
+                </pic:pic>
+              </a:graphicData>
+            </a:graphic>
+          </wp:inline>
+        </w:drawing>
+      </w:r>
+    </w:p>
     <w:p/>
     <w:p>
       <w:pPr>
@@ -3110,13 +3075,8 @@
         <w:t>‘</w:t>
       </w:r>
       <w:r>
-        <w:t>views/photos/</w:t>
-      </w:r>
-      <w:proofErr w:type="spellStart"/>
-      <w:r>
-        <w:t>index.ejs</w:t>
-      </w:r>
-      <w:proofErr w:type="spellEnd"/>
+        <w:t>views/photos/index.ejs</w:t>
+      </w:r>
       <w:r>
         <w:t>’</w:t>
       </w:r>
@@ -3127,13 +3087,8 @@
         <w:t>‘</w:t>
       </w:r>
       <w:r>
-        <w:t>views/photos/</w:t>
-      </w:r>
-      <w:proofErr w:type="spellStart"/>
-      <w:r>
-        <w:t>create_through_server.ejs</w:t>
-      </w:r>
-      <w:proofErr w:type="spellEnd"/>
+        <w:t>views/photos/create_through_server.ejs</w:t>
+      </w:r>
       <w:r>
         <w:t>’</w:t>
       </w:r>
@@ -3161,7 +3116,6 @@
           <w:bCs/>
         </w:rPr>
       </w:pPr>
-      <w:proofErr w:type="spellStart"/>
       <w:r>
         <w:rPr>
           <w:b/>
@@ -3169,7 +3123,6 @@
         </w:rPr>
         <w:t>create_through_server.ejs</w:t>
       </w:r>
-      <w:proofErr w:type="spellEnd"/>
     </w:p>
     <w:p>
       <w:pPr>
@@ -3302,29 +3255,7 @@
           <w:sz w:val="21"/>
           <w:szCs w:val="21"/>
         </w:rPr>
-        <w:t>%= </w:t>
-      </w:r>
-      <w:proofErr w:type="spellStart"/>
-      <w:proofErr w:type="gramStart"/>
-      <w:r>
-        <w:rPr>
-          <w:rFonts w:ascii="Consolas" w:eastAsia="Times New Roman" w:hAnsi="Consolas" w:cs="Times New Roman"/>
-          <w:color w:val="D9D7CE"/>
-          <w:sz w:val="21"/>
-          <w:szCs w:val="21"/>
-        </w:rPr>
-        <w:t>photo.title</w:t>
-      </w:r>
-      <w:proofErr w:type="spellEnd"/>
-      <w:proofErr w:type="gramEnd"/>
-      <w:r>
-        <w:rPr>
-          <w:rFonts w:ascii="Consolas" w:eastAsia="Times New Roman" w:hAnsi="Consolas" w:cs="Times New Roman"/>
-          <w:color w:val="D9D7CE"/>
-          <w:sz w:val="21"/>
-          <w:szCs w:val="21"/>
-        </w:rPr>
-        <w:t> %&gt;</w:t>
+        <w:t>%= photo.title %&gt;</w:t>
       </w:r>
       <w:r>
         <w:rPr>
@@ -3374,7 +3305,6 @@
         </w:rPr>
         <w:t> </w:t>
       </w:r>
-      <w:proofErr w:type="spellStart"/>
       <w:r>
         <w:rPr>
           <w:rFonts w:ascii="Consolas" w:eastAsia="Times New Roman" w:hAnsi="Consolas" w:cs="Times New Roman"/>
@@ -3386,7 +3316,6 @@
         </w:rPr>
         <w:t>href</w:t>
       </w:r>
-      <w:proofErr w:type="spellEnd"/>
       <w:r>
         <w:rPr>
           <w:rFonts w:ascii="Consolas" w:eastAsia="Times New Roman" w:hAnsi="Consolas" w:cs="Times New Roman"/>
@@ -3534,68 +3463,28 @@
           <w:sz w:val="21"/>
           <w:szCs w:val="21"/>
         </w:rPr>
-        <w:t>%-</w:t>
-      </w:r>
-      <w:proofErr w:type="gramStart"/>
-      <w:r>
-        <w:rPr>
-          <w:rFonts w:ascii="Consolas" w:eastAsia="Times New Roman" w:hAnsi="Consolas" w:cs="Times New Roman"/>
-          <w:color w:val="D9D7CE"/>
-          <w:sz w:val="21"/>
-          <w:szCs w:val="21"/>
-        </w:rPr>
-        <w:t>cloudinary.image</w:t>
-      </w:r>
-      <w:proofErr w:type="gramEnd"/>
-      <w:r>
-        <w:rPr>
-          <w:rFonts w:ascii="Consolas" w:eastAsia="Times New Roman" w:hAnsi="Consolas" w:cs="Times New Roman"/>
-          <w:color w:val="D9D7CE"/>
-          <w:sz w:val="21"/>
-          <w:szCs w:val="21"/>
-        </w:rPr>
-        <w:t>(photo.image.public_id, {transformation: [ {width: 150,</w:t>
-      </w:r>
-    </w:p>
-    <w:p>
-      <w:pPr>
-        <w:shd w:val="clear" w:color="auto" w:fill="212733"/>
-        <w:spacing w:after="0" w:line="285" w:lineRule="atLeast"/>
-        <w:rPr>
-          <w:rFonts w:ascii="Consolas" w:eastAsia="Times New Roman" w:hAnsi="Consolas" w:cs="Times New Roman"/>
-          <w:color w:val="D9D7CE"/>
-          <w:sz w:val="21"/>
-          <w:szCs w:val="21"/>
-        </w:rPr>
-      </w:pPr>
-      <w:r>
-        <w:rPr>
-          <w:rFonts w:ascii="Consolas" w:eastAsia="Times New Roman" w:hAnsi="Consolas" w:cs="Times New Roman"/>
-          <w:color w:val="D9D7CE"/>
-          <w:sz w:val="21"/>
-          <w:szCs w:val="21"/>
-        </w:rPr>
-        <w:t>    height: 150, quality: </w:t>
-      </w:r>
-      <w:proofErr w:type="gramStart"/>
-      <w:r>
-        <w:rPr>
-          <w:rFonts w:ascii="Consolas" w:eastAsia="Times New Roman" w:hAnsi="Consolas" w:cs="Times New Roman"/>
-          <w:color w:val="D9D7CE"/>
-          <w:sz w:val="21"/>
-          <w:szCs w:val="21"/>
-        </w:rPr>
-        <w:t>80,crop</w:t>
-      </w:r>
-      <w:proofErr w:type="gramEnd"/>
-      <w:r>
-        <w:rPr>
-          <w:rFonts w:ascii="Consolas" w:eastAsia="Times New Roman" w:hAnsi="Consolas" w:cs="Times New Roman"/>
-          <w:color w:val="D9D7CE"/>
-          <w:sz w:val="21"/>
-          <w:szCs w:val="21"/>
-        </w:rPr>
-        <w:t>:'fill',format:'jpg',class:'thumbnail inline'},</w:t>
+        <w:t>%-cloudinary.image(photo.image.public_id, {transformation: [ {width: 150,</w:t>
+      </w:r>
+    </w:p>
+    <w:p>
+      <w:pPr>
+        <w:shd w:val="clear" w:color="auto" w:fill="212733"/>
+        <w:spacing w:after="0" w:line="285" w:lineRule="atLeast"/>
+        <w:rPr>
+          <w:rFonts w:ascii="Consolas" w:eastAsia="Times New Roman" w:hAnsi="Consolas" w:cs="Times New Roman"/>
+          <w:color w:val="D9D7CE"/>
+          <w:sz w:val="21"/>
+          <w:szCs w:val="21"/>
+        </w:rPr>
+      </w:pPr>
+      <w:r>
+        <w:rPr>
+          <w:rFonts w:ascii="Consolas" w:eastAsia="Times New Roman" w:hAnsi="Consolas" w:cs="Times New Roman"/>
+          <w:color w:val="D9D7CE"/>
+          <w:sz w:val="21"/>
+          <w:szCs w:val="21"/>
+        </w:rPr>
+        <w:t>    height: 150, quality: 80,crop:'fill',format:'jpg',class:'thumbnail inline'},</w:t>
       </w:r>
     </w:p>
     <w:p>
@@ -3658,27 +3547,7 @@
           <w:sz w:val="21"/>
           <w:szCs w:val="21"/>
         </w:rPr>
-        <w:t>    width: "0.25", flags: "relative", gravity: "north_east", y: 10, x: 10}]</w:t>
-      </w:r>
-      <w:proofErr w:type="gramStart"/>
-      <w:r>
-        <w:rPr>
-          <w:rFonts w:ascii="Consolas" w:eastAsia="Times New Roman" w:hAnsi="Consolas" w:cs="Times New Roman"/>
-          <w:color w:val="D9D7CE"/>
-          <w:sz w:val="21"/>
-          <w:szCs w:val="21"/>
-        </w:rPr>
-        <w:t>})%</w:t>
-      </w:r>
-      <w:proofErr w:type="gramEnd"/>
-      <w:r>
-        <w:rPr>
-          <w:rFonts w:ascii="Consolas" w:eastAsia="Times New Roman" w:hAnsi="Consolas" w:cs="Times New Roman"/>
-          <w:color w:val="D9D7CE"/>
-          <w:sz w:val="21"/>
-          <w:szCs w:val="21"/>
-        </w:rPr>
-        <w:t>&gt;</w:t>
+        <w:t>    width: "0.25", flags: "relative", gravity: "north_east", y: 10, x: 10}]})%&gt;</w:t>
       </w:r>
     </w:p>
     <w:p>
@@ -3740,7 +3609,6 @@
           <w:bCs/>
         </w:rPr>
       </w:pPr>
-      <w:proofErr w:type="spellStart"/>
       <w:r>
         <w:rPr>
           <w:b/>
@@ -3748,7 +3616,6 @@
         </w:rPr>
         <w:t>index.ejs</w:t>
       </w:r>
-      <w:proofErr w:type="spellEnd"/>
     </w:p>
     <w:p>
       <w:pPr>
@@ -3833,27 +3700,7 @@
           <w:sz w:val="21"/>
           <w:szCs w:val="21"/>
         </w:rPr>
-        <w:t>%= cloudinary.url(</w:t>
-      </w:r>
-      <w:proofErr w:type="gramStart"/>
-      <w:r>
-        <w:rPr>
-          <w:rFonts w:ascii="Consolas" w:eastAsia="Times New Roman" w:hAnsi="Consolas" w:cs="Times New Roman"/>
-          <w:color w:val="BAE67E"/>
-          <w:sz w:val="21"/>
-          <w:szCs w:val="21"/>
-        </w:rPr>
-        <w:t>photo.image</w:t>
-      </w:r>
-      <w:proofErr w:type="gramEnd"/>
-      <w:r>
-        <w:rPr>
-          <w:rFonts w:ascii="Consolas" w:eastAsia="Times New Roman" w:hAnsi="Consolas" w:cs="Times New Roman"/>
-          <w:color w:val="BAE67E"/>
-          <w:sz w:val="21"/>
-          <w:szCs w:val="21"/>
-        </w:rPr>
-        <w:t>.public_id)%&gt;</w:t>
+        <w:t>%= cloudinary.url(photo.image.public_id)%&gt;</w:t>
       </w:r>
       <w:r>
         <w:rPr>
@@ -3966,68 +3813,28 @@
           <w:sz w:val="21"/>
           <w:szCs w:val="21"/>
         </w:rPr>
-        <w:t>%-</w:t>
-      </w:r>
-      <w:proofErr w:type="gramStart"/>
-      <w:r>
-        <w:rPr>
-          <w:rFonts w:ascii="Consolas" w:eastAsia="Times New Roman" w:hAnsi="Consolas" w:cs="Times New Roman"/>
-          <w:color w:val="D9D7CE"/>
-          <w:sz w:val="21"/>
-          <w:szCs w:val="21"/>
-        </w:rPr>
-        <w:t>cloudinary.image</w:t>
-      </w:r>
-      <w:proofErr w:type="gramEnd"/>
-      <w:r>
-        <w:rPr>
-          <w:rFonts w:ascii="Consolas" w:eastAsia="Times New Roman" w:hAnsi="Consolas" w:cs="Times New Roman"/>
-          <w:color w:val="D9D7CE"/>
-          <w:sz w:val="21"/>
-          <w:szCs w:val="21"/>
-        </w:rPr>
-        <w:t>(photo.image.public_id, {transformation: [ </w:t>
-      </w:r>
-    </w:p>
-    <w:p>
-      <w:pPr>
-        <w:shd w:val="clear" w:color="auto" w:fill="212733"/>
-        <w:spacing w:after="0" w:line="285" w:lineRule="atLeast"/>
-        <w:rPr>
-          <w:rFonts w:ascii="Consolas" w:eastAsia="Times New Roman" w:hAnsi="Consolas" w:cs="Times New Roman"/>
-          <w:color w:val="D9D7CE"/>
-          <w:sz w:val="21"/>
-          <w:szCs w:val="21"/>
-        </w:rPr>
-      </w:pPr>
-      <w:r>
-        <w:rPr>
-          <w:rFonts w:ascii="Consolas" w:eastAsia="Times New Roman" w:hAnsi="Consolas" w:cs="Times New Roman"/>
-          <w:color w:val="D9D7CE"/>
-          <w:sz w:val="21"/>
-          <w:szCs w:val="21"/>
-        </w:rPr>
-        <w:t>              {width: 150, height: 150, quality: </w:t>
-      </w:r>
-      <w:proofErr w:type="gramStart"/>
-      <w:r>
-        <w:rPr>
-          <w:rFonts w:ascii="Consolas" w:eastAsia="Times New Roman" w:hAnsi="Consolas" w:cs="Times New Roman"/>
-          <w:color w:val="D9D7CE"/>
-          <w:sz w:val="21"/>
-          <w:szCs w:val="21"/>
-        </w:rPr>
-        <w:t>80,crop</w:t>
-      </w:r>
-      <w:proofErr w:type="gramEnd"/>
-      <w:r>
-        <w:rPr>
-          <w:rFonts w:ascii="Consolas" w:eastAsia="Times New Roman" w:hAnsi="Consolas" w:cs="Times New Roman"/>
-          <w:color w:val="D9D7CE"/>
-          <w:sz w:val="21"/>
-          <w:szCs w:val="21"/>
-        </w:rPr>
-        <w:t>:'fill',format:'jpg',class:'thumbnail inline'},</w:t>
+        <w:t>%-cloudinary.image(photo.image.public_id, {transformation: [ </w:t>
+      </w:r>
+    </w:p>
+    <w:p>
+      <w:pPr>
+        <w:shd w:val="clear" w:color="auto" w:fill="212733"/>
+        <w:spacing w:after="0" w:line="285" w:lineRule="atLeast"/>
+        <w:rPr>
+          <w:rFonts w:ascii="Consolas" w:eastAsia="Times New Roman" w:hAnsi="Consolas" w:cs="Times New Roman"/>
+          <w:color w:val="D9D7CE"/>
+          <w:sz w:val="21"/>
+          <w:szCs w:val="21"/>
+        </w:rPr>
+      </w:pPr>
+      <w:r>
+        <w:rPr>
+          <w:rFonts w:ascii="Consolas" w:eastAsia="Times New Roman" w:hAnsi="Consolas" w:cs="Times New Roman"/>
+          <w:color w:val="D9D7CE"/>
+          <w:sz w:val="21"/>
+          <w:szCs w:val="21"/>
+        </w:rPr>
+        <w:t>              {width: 150, height: 150, quality: 80,crop:'fill',format:'jpg',class:'thumbnail inline'},</w:t>
       </w:r>
     </w:p>
     <w:p>
@@ -4111,27 +3918,7 @@
           <w:sz w:val="21"/>
           <w:szCs w:val="21"/>
         </w:rPr>
-        <w:t>              width: "0.25", flags: "relative", gravity: "north_east", y: 10, x: 10}]</w:t>
-      </w:r>
-      <w:proofErr w:type="gramStart"/>
-      <w:r>
-        <w:rPr>
-          <w:rFonts w:ascii="Consolas" w:eastAsia="Times New Roman" w:hAnsi="Consolas" w:cs="Times New Roman"/>
-          <w:color w:val="D9D7CE"/>
-          <w:sz w:val="21"/>
-          <w:szCs w:val="21"/>
-        </w:rPr>
-        <w:t>} )</w:t>
-      </w:r>
-      <w:proofErr w:type="gramEnd"/>
-      <w:r>
-        <w:rPr>
-          <w:rFonts w:ascii="Consolas" w:eastAsia="Times New Roman" w:hAnsi="Consolas" w:cs="Times New Roman"/>
-          <w:color w:val="D9D7CE"/>
-          <w:sz w:val="21"/>
-          <w:szCs w:val="21"/>
-        </w:rPr>
-        <w:t>%&gt;</w:t>
+        <w:t>              width: "0.25", flags: "relative", gravity: "north_east", y: 10, x: 10}]} )%&gt;</w:t>
       </w:r>
     </w:p>
     <w:p>
@@ -4173,6 +3960,78 @@
           <w:bCs/>
         </w:rPr>
       </w:pPr>
+    </w:p>
+    <w:p>
+      <w:pPr>
+        <w:pStyle w:val="ListParagraph"/>
+        <w:numPr>
+          <w:ilvl w:val="0"/>
+          <w:numId w:val="2"/>
+        </w:numPr>
+        <w:ind w:left="360"/>
+      </w:pPr>
+      <w:r>
+        <w:lastRenderedPageBreak/>
+        <w:t>With above code changes, the saturation transformation was added under ‘hide-transformation’ tab on</w:t>
+      </w:r>
+      <w:r>
+        <w:t xml:space="preserve"> </w:t>
+      </w:r>
+      <w:hyperlink r:id="rId11" w:history="1">
+        <w:r>
+          <w:rPr>
+            <w:rStyle w:val="Hyperlink"/>
+          </w:rPr>
+          <w:t>http://localhost:9000/photos</w:t>
+        </w:r>
+      </w:hyperlink>
+      <w:r>
+        <w:t xml:space="preserve">. </w:t>
+      </w:r>
+    </w:p>
+    <w:p>
+      <w:r>
+        <w:rPr>
+          <w:noProof/>
+        </w:rPr>
+        <w:drawing>
+          <wp:inline distT="0" distB="0" distL="0" distR="0" wp14:anchorId="196DF4DF" wp14:editId="33E4DCA2">
+            <wp:extent cx="5943600" cy="411480"/>
+            <wp:effectExtent l="0" t="0" r="0" b="7620"/>
+            <wp:docPr id="5" name="Picture 5"/>
+            <wp:cNvGraphicFramePr>
+              <a:graphicFrameLocks xmlns:a="http://schemas.openxmlformats.org/drawingml/2006/main" noChangeAspect="1"/>
+            </wp:cNvGraphicFramePr>
+            <a:graphic xmlns:a="http://schemas.openxmlformats.org/drawingml/2006/main">
+              <a:graphicData uri="http://schemas.openxmlformats.org/drawingml/2006/picture">
+                <pic:pic xmlns:pic="http://schemas.openxmlformats.org/drawingml/2006/picture">
+                  <pic:nvPicPr>
+                    <pic:cNvPr id="1" name=""/>
+                    <pic:cNvPicPr/>
+                  </pic:nvPicPr>
+                  <pic:blipFill>
+                    <a:blip r:embed="rId12"/>
+                    <a:stretch>
+                      <a:fillRect/>
+                    </a:stretch>
+                  </pic:blipFill>
+                  <pic:spPr>
+                    <a:xfrm>
+                      <a:off x="0" y="0"/>
+                      <a:ext cx="5943600" cy="411480"/>
+                    </a:xfrm>
+                    <a:prstGeom prst="rect">
+                      <a:avLst/>
+                    </a:prstGeom>
+                  </pic:spPr>
+                </pic:pic>
+              </a:graphicData>
+            </a:graphic>
+          </wp:inline>
+        </w:drawing>
+      </w:r>
+      <w:bookmarkStart w:id="0" w:name="_GoBack"/>
+      <w:bookmarkEnd w:id="0"/>
     </w:p>
     <w:sectPr>
       <w:pgSz w:w="12240" w:h="15840"/>
@@ -4474,6 +4333,119 @@
     </w:lvl>
   </w:abstractNum>
   <w:abstractNum w:abstractNumId="3" w15:restartNumberingAfterBreak="0">
+    <w:nsid w:val="38280E31"/>
+    <w:multiLevelType w:val="hybridMultilevel"/>
+    <w:tmpl w:val="505EA068"/>
+    <w:lvl w:ilvl="0" w:tplc="04090001">
+      <w:start w:val="1"/>
+      <w:numFmt w:val="bullet"/>
+      <w:lvlText w:val=""/>
+      <w:lvlJc w:val="left"/>
+      <w:pPr>
+        <w:ind w:left="720" w:hanging="360"/>
+      </w:pPr>
+      <w:rPr>
+        <w:rFonts w:ascii="Symbol" w:hAnsi="Symbol" w:hint="default"/>
+      </w:rPr>
+    </w:lvl>
+    <w:lvl w:ilvl="1" w:tplc="04090003" w:tentative="1">
+      <w:start w:val="1"/>
+      <w:numFmt w:val="bullet"/>
+      <w:lvlText w:val="o"/>
+      <w:lvlJc w:val="left"/>
+      <w:pPr>
+        <w:ind w:left="1440" w:hanging="360"/>
+      </w:pPr>
+      <w:rPr>
+        <w:rFonts w:ascii="Courier New" w:hAnsi="Courier New" w:cs="Courier New" w:hint="default"/>
+      </w:rPr>
+    </w:lvl>
+    <w:lvl w:ilvl="2" w:tplc="04090005" w:tentative="1">
+      <w:start w:val="1"/>
+      <w:numFmt w:val="bullet"/>
+      <w:lvlText w:val=""/>
+      <w:lvlJc w:val="left"/>
+      <w:pPr>
+        <w:ind w:left="2160" w:hanging="360"/>
+      </w:pPr>
+      <w:rPr>
+        <w:rFonts w:ascii="Wingdings" w:hAnsi="Wingdings" w:hint="default"/>
+      </w:rPr>
+    </w:lvl>
+    <w:lvl w:ilvl="3" w:tplc="04090001" w:tentative="1">
+      <w:start w:val="1"/>
+      <w:numFmt w:val="bullet"/>
+      <w:lvlText w:val=""/>
+      <w:lvlJc w:val="left"/>
+      <w:pPr>
+        <w:ind w:left="2880" w:hanging="360"/>
+      </w:pPr>
+      <w:rPr>
+        <w:rFonts w:ascii="Symbol" w:hAnsi="Symbol" w:hint="default"/>
+      </w:rPr>
+    </w:lvl>
+    <w:lvl w:ilvl="4" w:tplc="04090003" w:tentative="1">
+      <w:start w:val="1"/>
+      <w:numFmt w:val="bullet"/>
+      <w:lvlText w:val="o"/>
+      <w:lvlJc w:val="left"/>
+      <w:pPr>
+        <w:ind w:left="3600" w:hanging="360"/>
+      </w:pPr>
+      <w:rPr>
+        <w:rFonts w:ascii="Courier New" w:hAnsi="Courier New" w:cs="Courier New" w:hint="default"/>
+      </w:rPr>
+    </w:lvl>
+    <w:lvl w:ilvl="5" w:tplc="04090005" w:tentative="1">
+      <w:start w:val="1"/>
+      <w:numFmt w:val="bullet"/>
+      <w:lvlText w:val=""/>
+      <w:lvlJc w:val="left"/>
+      <w:pPr>
+        <w:ind w:left="4320" w:hanging="360"/>
+      </w:pPr>
+      <w:rPr>
+        <w:rFonts w:ascii="Wingdings" w:hAnsi="Wingdings" w:hint="default"/>
+      </w:rPr>
+    </w:lvl>
+    <w:lvl w:ilvl="6" w:tplc="04090001" w:tentative="1">
+      <w:start w:val="1"/>
+      <w:numFmt w:val="bullet"/>
+      <w:lvlText w:val=""/>
+      <w:lvlJc w:val="left"/>
+      <w:pPr>
+        <w:ind w:left="5040" w:hanging="360"/>
+      </w:pPr>
+      <w:rPr>
+        <w:rFonts w:ascii="Symbol" w:hAnsi="Symbol" w:hint="default"/>
+      </w:rPr>
+    </w:lvl>
+    <w:lvl w:ilvl="7" w:tplc="04090003" w:tentative="1">
+      <w:start w:val="1"/>
+      <w:numFmt w:val="bullet"/>
+      <w:lvlText w:val="o"/>
+      <w:lvlJc w:val="left"/>
+      <w:pPr>
+        <w:ind w:left="5760" w:hanging="360"/>
+      </w:pPr>
+      <w:rPr>
+        <w:rFonts w:ascii="Courier New" w:hAnsi="Courier New" w:cs="Courier New" w:hint="default"/>
+      </w:rPr>
+    </w:lvl>
+    <w:lvl w:ilvl="8" w:tplc="04090005" w:tentative="1">
+      <w:start w:val="1"/>
+      <w:numFmt w:val="bullet"/>
+      <w:lvlText w:val=""/>
+      <w:lvlJc w:val="left"/>
+      <w:pPr>
+        <w:ind w:left="6480" w:hanging="360"/>
+      </w:pPr>
+      <w:rPr>
+        <w:rFonts w:ascii="Wingdings" w:hAnsi="Wingdings" w:hint="default"/>
+      </w:rPr>
+    </w:lvl>
+  </w:abstractNum>
+  <w:abstractNum w:abstractNumId="4" w15:restartNumberingAfterBreak="0">
     <w:nsid w:val="526F3E94"/>
     <w:multiLevelType w:val="hybridMultilevel"/>
     <w:tmpl w:val="FF1EEC10"/>
@@ -4586,17 +4558,136 @@
       </w:rPr>
     </w:lvl>
   </w:abstractNum>
+  <w:abstractNum w:abstractNumId="5" w15:restartNumberingAfterBreak="0">
+    <w:nsid w:val="52F66C47"/>
+    <w:multiLevelType w:val="hybridMultilevel"/>
+    <w:tmpl w:val="76F8AC90"/>
+    <w:lvl w:ilvl="0" w:tplc="04090001">
+      <w:start w:val="1"/>
+      <w:numFmt w:val="bullet"/>
+      <w:lvlText w:val=""/>
+      <w:lvlJc w:val="left"/>
+      <w:pPr>
+        <w:ind w:left="1080" w:hanging="360"/>
+      </w:pPr>
+      <w:rPr>
+        <w:rFonts w:ascii="Symbol" w:hAnsi="Symbol" w:hint="default"/>
+      </w:rPr>
+    </w:lvl>
+    <w:lvl w:ilvl="1" w:tplc="04090003" w:tentative="1">
+      <w:start w:val="1"/>
+      <w:numFmt w:val="bullet"/>
+      <w:lvlText w:val="o"/>
+      <w:lvlJc w:val="left"/>
+      <w:pPr>
+        <w:ind w:left="1800" w:hanging="360"/>
+      </w:pPr>
+      <w:rPr>
+        <w:rFonts w:ascii="Courier New" w:hAnsi="Courier New" w:cs="Courier New" w:hint="default"/>
+      </w:rPr>
+    </w:lvl>
+    <w:lvl w:ilvl="2" w:tplc="04090005" w:tentative="1">
+      <w:start w:val="1"/>
+      <w:numFmt w:val="bullet"/>
+      <w:lvlText w:val=""/>
+      <w:lvlJc w:val="left"/>
+      <w:pPr>
+        <w:ind w:left="2520" w:hanging="360"/>
+      </w:pPr>
+      <w:rPr>
+        <w:rFonts w:ascii="Wingdings" w:hAnsi="Wingdings" w:hint="default"/>
+      </w:rPr>
+    </w:lvl>
+    <w:lvl w:ilvl="3" w:tplc="04090001" w:tentative="1">
+      <w:start w:val="1"/>
+      <w:numFmt w:val="bullet"/>
+      <w:lvlText w:val=""/>
+      <w:lvlJc w:val="left"/>
+      <w:pPr>
+        <w:ind w:left="3240" w:hanging="360"/>
+      </w:pPr>
+      <w:rPr>
+        <w:rFonts w:ascii="Symbol" w:hAnsi="Symbol" w:hint="default"/>
+      </w:rPr>
+    </w:lvl>
+    <w:lvl w:ilvl="4" w:tplc="04090003" w:tentative="1">
+      <w:start w:val="1"/>
+      <w:numFmt w:val="bullet"/>
+      <w:lvlText w:val="o"/>
+      <w:lvlJc w:val="left"/>
+      <w:pPr>
+        <w:ind w:left="3960" w:hanging="360"/>
+      </w:pPr>
+      <w:rPr>
+        <w:rFonts w:ascii="Courier New" w:hAnsi="Courier New" w:cs="Courier New" w:hint="default"/>
+      </w:rPr>
+    </w:lvl>
+    <w:lvl w:ilvl="5" w:tplc="04090005" w:tentative="1">
+      <w:start w:val="1"/>
+      <w:numFmt w:val="bullet"/>
+      <w:lvlText w:val=""/>
+      <w:lvlJc w:val="left"/>
+      <w:pPr>
+        <w:ind w:left="4680" w:hanging="360"/>
+      </w:pPr>
+      <w:rPr>
+        <w:rFonts w:ascii="Wingdings" w:hAnsi="Wingdings" w:hint="default"/>
+      </w:rPr>
+    </w:lvl>
+    <w:lvl w:ilvl="6" w:tplc="04090001" w:tentative="1">
+      <w:start w:val="1"/>
+      <w:numFmt w:val="bullet"/>
+      <w:lvlText w:val=""/>
+      <w:lvlJc w:val="left"/>
+      <w:pPr>
+        <w:ind w:left="5400" w:hanging="360"/>
+      </w:pPr>
+      <w:rPr>
+        <w:rFonts w:ascii="Symbol" w:hAnsi="Symbol" w:hint="default"/>
+      </w:rPr>
+    </w:lvl>
+    <w:lvl w:ilvl="7" w:tplc="04090003" w:tentative="1">
+      <w:start w:val="1"/>
+      <w:numFmt w:val="bullet"/>
+      <w:lvlText w:val="o"/>
+      <w:lvlJc w:val="left"/>
+      <w:pPr>
+        <w:ind w:left="6120" w:hanging="360"/>
+      </w:pPr>
+      <w:rPr>
+        <w:rFonts w:ascii="Courier New" w:hAnsi="Courier New" w:cs="Courier New" w:hint="default"/>
+      </w:rPr>
+    </w:lvl>
+    <w:lvl w:ilvl="8" w:tplc="04090005" w:tentative="1">
+      <w:start w:val="1"/>
+      <w:numFmt w:val="bullet"/>
+      <w:lvlText w:val=""/>
+      <w:lvlJc w:val="left"/>
+      <w:pPr>
+        <w:ind w:left="6840" w:hanging="360"/>
+      </w:pPr>
+      <w:rPr>
+        <w:rFonts w:ascii="Wingdings" w:hAnsi="Wingdings" w:hint="default"/>
+      </w:rPr>
+    </w:lvl>
+  </w:abstractNum>
   <w:num w:numId="1">
     <w:abstractNumId w:val="2"/>
   </w:num>
   <w:num w:numId="2">
-    <w:abstractNumId w:val="3"/>
+    <w:abstractNumId w:val="4"/>
   </w:num>
   <w:num w:numId="3">
     <w:abstractNumId w:val="1"/>
   </w:num>
   <w:num w:numId="4">
     <w:abstractNumId w:val="0"/>
+  </w:num>
+  <w:num w:numId="5">
+    <w:abstractNumId w:val="5"/>
+  </w:num>
+  <w:num w:numId="6">
+    <w:abstractNumId w:val="3"/>
   </w:num>
 </w:numbering>
 </file>

</xml_diff>